<commit_message>
TS 5.6 Ghanam Jatai Tamil Final files
</commit_message>
<xml_diff>
--- a/TS Jatai Ghanam Project/TS 5.6/TS 5.6 Ghanam Tamil Corrections.docx
+++ b/TS Jatai Ghanam Project/TS 5.6/TS 5.6 Ghanam Tamil Corrections.docx
@@ -260,6 +260,7 @@
               </w:rPr>
               <w:t>(</w:t>
             </w:r>
+            <w:proofErr w:type="gramStart"/>
             <w:r>
               <w:rPr>
                 <w:rFonts w:ascii="Latha" w:hAnsi="Latha" w:cs="Latha"/>
@@ -283,6 +284,7 @@
               </w:rPr>
               <w:t>[</w:t>
             </w:r>
+            <w:proofErr w:type="gramEnd"/>
             <w:r>
               <w:rPr>
                 <w:rFonts w:ascii="Latha" w:hAnsi="Latha" w:cs="Latha"/>
@@ -702,6 +704,7 @@
               </w:rPr>
               <w:t>(</w:t>
             </w:r>
+            <w:proofErr w:type="gramStart"/>
             <w:r>
               <w:rPr>
                 <w:rFonts w:ascii="Latha" w:hAnsi="Latha" w:cs="Latha"/>
@@ -725,6 +728,7 @@
               </w:rPr>
               <w:t>[</w:t>
             </w:r>
+            <w:proofErr w:type="gramEnd"/>
             <w:r>
               <w:rPr>
                 <w:rFonts w:ascii="Latha" w:hAnsi="Latha" w:cs="Latha"/>
@@ -1152,6 +1156,7 @@
               </w:rPr>
               <w:t>(</w:t>
             </w:r>
+            <w:proofErr w:type="gramStart"/>
             <w:r>
               <w:rPr>
                 <w:rFonts w:ascii="Latha" w:hAnsi="Latha" w:cs="Latha"/>
@@ -1175,6 +1180,7 @@
               </w:rPr>
               <w:t>[</w:t>
             </w:r>
+            <w:proofErr w:type="gramEnd"/>
             <w:r>
               <w:rPr>
                 <w:rFonts w:ascii="Latha" w:hAnsi="Latha" w:cs="Latha"/>
@@ -1521,6 +1527,7 @@
               </w:rPr>
               <w:t>(</w:t>
             </w:r>
+            <w:proofErr w:type="gramStart"/>
             <w:r>
               <w:rPr>
                 <w:rFonts w:ascii="Latha" w:hAnsi="Latha" w:cs="Latha"/>
@@ -1544,6 +1551,7 @@
               </w:rPr>
               <w:t>[</w:t>
             </w:r>
+            <w:proofErr w:type="gramEnd"/>
             <w:r>
               <w:rPr>
                 <w:rFonts w:ascii="Latha" w:hAnsi="Latha" w:cs="Latha"/>
@@ -1905,6 +1913,7 @@
               </w:rPr>
               <w:t>(</w:t>
             </w:r>
+            <w:proofErr w:type="gramStart"/>
             <w:r>
               <w:rPr>
                 <w:rFonts w:ascii="Latha" w:hAnsi="Latha" w:cs="Latha"/>
@@ -1939,6 +1948,7 @@
               </w:rPr>
               <w:t>[</w:t>
             </w:r>
+            <w:proofErr w:type="gramEnd"/>
             <w:r>
               <w:rPr>
                 <w:rFonts w:ascii="Latha" w:hAnsi="Latha" w:cs="Latha"/>
@@ -2283,6 +2293,7 @@
               </w:rPr>
               <w:t>(</w:t>
             </w:r>
+            <w:proofErr w:type="gramStart"/>
             <w:r>
               <w:rPr>
                 <w:rFonts w:ascii="Latha" w:hAnsi="Latha" w:cs="Latha"/>
@@ -2317,6 +2328,7 @@
               </w:rPr>
               <w:t>[</w:t>
             </w:r>
+            <w:proofErr w:type="gramEnd"/>
             <w:r>
               <w:rPr>
                 <w:rFonts w:ascii="Latha" w:hAnsi="Latha" w:cs="Latha"/>
@@ -2675,7 +2687,19 @@
                 <w:lang w:bidi="ta-IN"/>
                 <w14:ligatures w14:val="standardContextual"/>
               </w:rPr>
-              <w:t>(4</w:t>
+              <w:t>(</w:t>
+            </w:r>
+            <w:proofErr w:type="gramStart"/>
+            <w:r>
+              <w:rPr>
+                <w:rFonts w:ascii="Latha" w:hAnsi="Latha" w:cs="Latha"/>
+                <w:b/>
+                <w:bCs/>
+                <w:szCs w:val="24"/>
+                <w:lang w:bidi="ta-IN"/>
+                <w14:ligatures w14:val="standardContextual"/>
+              </w:rPr>
+              <w:t>4</w:t>
             </w:r>
             <w:r>
               <w:rPr>
@@ -2700,6 +2724,7 @@
               </w:rPr>
               <w:t>)[</w:t>
             </w:r>
+            <w:proofErr w:type="gramEnd"/>
             <w:r>
               <w:rPr>
                 <w:rFonts w:ascii="Latha" w:hAnsi="Latha" w:cs="Latha"/>
@@ -4171,7 +4196,19 @@
                 <w:lang w:bidi="ta-IN"/>
                 <w14:ligatures w14:val="standardContextual"/>
               </w:rPr>
-              <w:t>(4</w:t>
+              <w:t>(</w:t>
+            </w:r>
+            <w:proofErr w:type="gramStart"/>
+            <w:r>
+              <w:rPr>
+                <w:rFonts w:ascii="Latha" w:hAnsi="Latha" w:cs="Latha"/>
+                <w:b/>
+                <w:bCs/>
+                <w:szCs w:val="24"/>
+                <w:lang w:bidi="ta-IN"/>
+                <w14:ligatures w14:val="standardContextual"/>
+              </w:rPr>
+              <w:t>4</w:t>
             </w:r>
             <w:r>
               <w:rPr>
@@ -4196,6 +4233,7 @@
               </w:rPr>
               <w:t>)[</w:t>
             </w:r>
+            <w:proofErr w:type="gramEnd"/>
             <w:r>
               <w:rPr>
                 <w:rFonts w:ascii="Latha" w:hAnsi="Latha" w:cs="Latha"/>
@@ -5679,6 +5717,7 @@
               <w:lastRenderedPageBreak/>
               <w:t>(</w:t>
             </w:r>
+            <w:proofErr w:type="gramStart"/>
             <w:r>
               <w:rPr>
                 <w:rFonts w:ascii="Latha" w:hAnsi="Latha" w:cs="Latha"/>
@@ -5702,6 +5741,7 @@
               </w:rPr>
               <w:t>)[</w:t>
             </w:r>
+            <w:proofErr w:type="gramEnd"/>
             <w:r>
               <w:rPr>
                 <w:rFonts w:ascii="Latha" w:hAnsi="Latha" w:cs="Latha"/>
@@ -6280,22 +6320,6 @@
               </w:rPr>
               <w:t>|</w:t>
             </w:r>
-          </w:p>
-          <w:p>
-            <w:pPr>
-              <w:widowControl w:val="0"/>
-              <w:autoSpaceDE w:val="0"/>
-              <w:autoSpaceDN w:val="0"/>
-              <w:adjustRightInd w:val="0"/>
-              <w:spacing w:before="0" w:line="240" w:lineRule="auto"/>
-              <w:rPr>
-                <w:rFonts w:ascii="BRH Malayalam Extra" w:hAnsi="BRH Malayalam Extra" w:cs="BRH Malayalam Extra"/>
-                <w:color w:val="000000"/>
-                <w:sz w:val="32"/>
-                <w:szCs w:val="32"/>
-                <w:lang w:val="it-IT"/>
-              </w:rPr>
-            </w:pPr>
           </w:p>
         </w:tc>
         <w:tc>
@@ -6325,6 +6349,7 @@
               </w:rPr>
               <w:t>(</w:t>
             </w:r>
+            <w:proofErr w:type="gramStart"/>
             <w:r>
               <w:rPr>
                 <w:rFonts w:ascii="Latha" w:hAnsi="Latha" w:cs="Latha"/>
@@ -6348,6 +6373,7 @@
               </w:rPr>
               <w:t>)[</w:t>
             </w:r>
+            <w:proofErr w:type="gramEnd"/>
             <w:r>
               <w:rPr>
                 <w:rFonts w:ascii="Latha" w:hAnsi="Latha" w:cs="Latha"/>
@@ -6958,7 +6984,19 @@
                 <w:lang w:bidi="ta-IN"/>
                 <w14:ligatures w14:val="standardContextual"/>
               </w:rPr>
-              <w:t>(2</w:t>
+              <w:t>(</w:t>
+            </w:r>
+            <w:proofErr w:type="gramStart"/>
+            <w:r>
+              <w:rPr>
+                <w:rFonts w:ascii="Latha" w:hAnsi="Latha" w:cs="Latha"/>
+                <w:b/>
+                <w:bCs/>
+                <w:szCs w:val="24"/>
+                <w:lang w:bidi="ta-IN"/>
+                <w14:ligatures w14:val="standardContextual"/>
+              </w:rPr>
+              <w:t>2</w:t>
             </w:r>
             <w:r>
               <w:rPr>
@@ -6983,6 +7021,7 @@
               </w:rPr>
               <w:t>)[</w:t>
             </w:r>
+            <w:proofErr w:type="gramEnd"/>
             <w:r>
               <w:rPr>
                 <w:rFonts w:ascii="Latha" w:hAnsi="Latha" w:cs="Latha"/>
@@ -7634,7 +7673,19 @@
                 <w:lang w:bidi="ta-IN"/>
                 <w14:ligatures w14:val="standardContextual"/>
               </w:rPr>
-              <w:t>(2</w:t>
+              <w:t>(</w:t>
+            </w:r>
+            <w:proofErr w:type="gramStart"/>
+            <w:r>
+              <w:rPr>
+                <w:rFonts w:ascii="Latha" w:hAnsi="Latha" w:cs="Latha"/>
+                <w:b/>
+                <w:bCs/>
+                <w:szCs w:val="24"/>
+                <w:lang w:bidi="ta-IN"/>
+                <w14:ligatures w14:val="standardContextual"/>
+              </w:rPr>
+              <w:t>2</w:t>
             </w:r>
             <w:r>
               <w:rPr>
@@ -7659,6 +7710,7 @@
               </w:rPr>
               <w:t>)[</w:t>
             </w:r>
+            <w:proofErr w:type="gramEnd"/>
             <w:r>
               <w:rPr>
                 <w:rFonts w:ascii="Latha" w:hAnsi="Latha" w:cs="Latha"/>
@@ -8318,6 +8370,7 @@
               </w:rPr>
               <w:t>(</w:t>
             </w:r>
+            <w:proofErr w:type="gramStart"/>
             <w:r>
               <w:rPr>
                 <w:rFonts w:ascii="Latha" w:hAnsi="Latha" w:cs="Latha"/>
@@ -8341,6 +8394,7 @@
               </w:rPr>
               <w:t>)[</w:t>
             </w:r>
+            <w:proofErr w:type="gramEnd"/>
             <w:r>
               <w:rPr>
                 <w:rFonts w:ascii="Latha" w:hAnsi="Latha" w:cs="Latha"/>
@@ -8910,6 +8964,7 @@
               </w:rPr>
               <w:t>(</w:t>
             </w:r>
+            <w:proofErr w:type="gramStart"/>
             <w:r>
               <w:rPr>
                 <w:rFonts w:ascii="Latha" w:hAnsi="Latha" w:cs="Latha"/>
@@ -8933,6 +8988,7 @@
               </w:rPr>
               <w:t>)[</w:t>
             </w:r>
+            <w:proofErr w:type="gramEnd"/>
             <w:r>
               <w:rPr>
                 <w:rFonts w:ascii="Latha" w:hAnsi="Latha" w:cs="Latha"/>
@@ -9518,6 +9574,7 @@
               </w:rPr>
               <w:t>(</w:t>
             </w:r>
+            <w:proofErr w:type="gramStart"/>
             <w:r>
               <w:rPr>
                 <w:rFonts w:ascii="Latha" w:hAnsi="Latha" w:cs="Latha"/>
@@ -9541,6 +9598,7 @@
               </w:rPr>
               <w:t>)[</w:t>
             </w:r>
+            <w:proofErr w:type="gramEnd"/>
             <w:r>
               <w:rPr>
                 <w:rFonts w:ascii="Latha" w:hAnsi="Latha" w:cs="Latha"/>
@@ -10494,6 +10552,19 @@
                 <w14:ligatures w14:val="standardContextual"/>
               </w:rPr>
             </w:pPr>
+          </w:p>
+          <w:p>
+            <w:pPr>
+              <w:autoSpaceDE w:val="0"/>
+              <w:autoSpaceDN w:val="0"/>
+              <w:adjustRightInd w:val="0"/>
+              <w:rPr>
+                <w:rFonts w:ascii="Latha" w:hAnsi="Latha" w:cs="Latha"/>
+                <w:szCs w:val="24"/>
+                <w:lang w:bidi="ta-IN"/>
+                <w14:ligatures w14:val="standardContextual"/>
+              </w:rPr>
+            </w:pPr>
             <w:r>
               <w:rPr>
                 <w:rFonts w:ascii="Latha" w:hAnsi="Latha" w:cs="Latha"/>
@@ -10506,6 +10577,7 @@
               <w:lastRenderedPageBreak/>
               <w:t>(</w:t>
             </w:r>
+            <w:proofErr w:type="gramStart"/>
             <w:r>
               <w:rPr>
                 <w:rFonts w:ascii="Latha" w:hAnsi="Latha" w:cs="Latha"/>
@@ -10529,6 +10601,7 @@
               </w:rPr>
               <w:t>)[</w:t>
             </w:r>
+            <w:proofErr w:type="gramEnd"/>
             <w:r>
               <w:rPr>
                 <w:rFonts w:ascii="Latha" w:hAnsi="Latha" w:cs="Latha"/>
@@ -11375,6 +11448,7 @@
               <w:lastRenderedPageBreak/>
               <w:t>(</w:t>
             </w:r>
+            <w:proofErr w:type="gramStart"/>
             <w:r>
               <w:rPr>
                 <w:rFonts w:ascii="Latha" w:hAnsi="Latha" w:cs="Latha"/>
@@ -11398,6 +11472,7 @@
               </w:rPr>
               <w:t>)[</w:t>
             </w:r>
+            <w:proofErr w:type="gramEnd"/>
             <w:r>
               <w:rPr>
                 <w:rFonts w:ascii="Latha" w:hAnsi="Latha" w:cs="Latha"/>
@@ -12317,18 +12392,7 @@
                 <w:lang w:bidi="ta-IN"/>
                 <w14:ligatures w14:val="standardContextual"/>
               </w:rPr>
-              <w:t xml:space="preserve"> </w:t>
-            </w:r>
-            <w:r>
-              <w:rPr>
-                <w:rFonts w:ascii="Latha" w:hAnsi="Latha" w:cs="Latha"/>
-                <w:szCs w:val="24"/>
-                <w:highlight w:val="green"/>
-                <w:cs/>
-                <w:lang w:bidi="ta-IN"/>
-                <w14:ligatures w14:val="standardContextual"/>
-              </w:rPr>
-              <w:t>ஸ்கு</w:t>
+              <w:t xml:space="preserve"> ஸ்கு</w:t>
             </w:r>
             <w:r>
               <w:rPr>
@@ -12406,9 +12470,25 @@
           </w:p>
           <w:p>
             <w:pPr>
+              <w:widowControl w:val="0"/>
               <w:autoSpaceDE w:val="0"/>
               <w:autoSpaceDN w:val="0"/>
               <w:adjustRightInd w:val="0"/>
+              <w:spacing w:before="0" w:line="240" w:lineRule="auto"/>
+              <w:rPr>
+                <w:rFonts w:ascii="BRH Devanagari Extra" w:hAnsi="BRH Devanagari Extra" w:cs="BRH Devanagari Extra"/>
+                <w:color w:val="000000"/>
+                <w:sz w:val="32"/>
+                <w:szCs w:val="32"/>
+                <w:lang w:val="it-IT"/>
+              </w:rPr>
+            </w:pPr>
+          </w:p>
+          <w:p>
+            <w:pPr>
+              <w:autoSpaceDE w:val="0"/>
+              <w:autoSpaceDN w:val="0"/>
+              <w:adjustRightInd w:val="0"/>
               <w:rPr>
                 <w:rFonts w:ascii="Latha" w:hAnsi="Latha" w:cs="Latha"/>
                 <w:szCs w:val="24"/>
@@ -12428,6 +12508,7 @@
               <w:lastRenderedPageBreak/>
               <w:t>(</w:t>
             </w:r>
+            <w:proofErr w:type="gramStart"/>
             <w:r>
               <w:rPr>
                 <w:rFonts w:ascii="Latha" w:hAnsi="Latha" w:cs="Latha"/>
@@ -12451,6 +12532,7 @@
               </w:rPr>
               <w:t>)[</w:t>
             </w:r>
+            <w:proofErr w:type="gramEnd"/>
             <w:r>
               <w:rPr>
                 <w:rFonts w:ascii="Latha" w:hAnsi="Latha" w:cs="Latha"/>
@@ -13335,7 +13417,19 @@
                 <w14:ligatures w14:val="standardContextual"/>
               </w:rPr>
               <w:lastRenderedPageBreak/>
-              <w:t>(3</w:t>
+              <w:t>(</w:t>
+            </w:r>
+            <w:proofErr w:type="gramStart"/>
+            <w:r>
+              <w:rPr>
+                <w:rFonts w:ascii="Latha" w:hAnsi="Latha" w:cs="Latha"/>
+                <w:b/>
+                <w:bCs/>
+                <w:szCs w:val="24"/>
+                <w:lang w:bidi="ta-IN"/>
+                <w14:ligatures w14:val="standardContextual"/>
+              </w:rPr>
+              <w:t>3</w:t>
             </w:r>
             <w:r>
               <w:rPr>
@@ -13360,6 +13454,7 @@
               </w:rPr>
               <w:t>[</w:t>
             </w:r>
+            <w:proofErr w:type="gramEnd"/>
             <w:r>
               <w:rPr>
                 <w:rFonts w:ascii="Latha" w:hAnsi="Latha" w:cs="Latha"/>
@@ -14328,7 +14423,19 @@
                 <w:lang w:bidi="ta-IN"/>
                 <w14:ligatures w14:val="standardContextual"/>
               </w:rPr>
-              <w:t>(3</w:t>
+              <w:t>(</w:t>
+            </w:r>
+            <w:proofErr w:type="gramStart"/>
+            <w:r>
+              <w:rPr>
+                <w:rFonts w:ascii="Latha" w:hAnsi="Latha" w:cs="Latha"/>
+                <w:b/>
+                <w:bCs/>
+                <w:szCs w:val="24"/>
+                <w:lang w:bidi="ta-IN"/>
+                <w14:ligatures w14:val="standardContextual"/>
+              </w:rPr>
+              <w:t>3</w:t>
             </w:r>
             <w:r>
               <w:rPr>
@@ -14353,6 +14460,7 @@
               </w:rPr>
               <w:t>[</w:t>
             </w:r>
+            <w:proofErr w:type="gramEnd"/>
             <w:r>
               <w:rPr>
                 <w:rFonts w:ascii="Latha" w:hAnsi="Latha" w:cs="Latha"/>
@@ -15326,7 +15434,19 @@
                 <w:lang w:bidi="ta-IN"/>
                 <w14:ligatures w14:val="standardContextual"/>
               </w:rPr>
-              <w:t>(4</w:t>
+              <w:t>(</w:t>
+            </w:r>
+            <w:proofErr w:type="gramStart"/>
+            <w:r>
+              <w:rPr>
+                <w:rFonts w:ascii="Latha" w:hAnsi="Latha" w:cs="Latha"/>
+                <w:b/>
+                <w:bCs/>
+                <w:szCs w:val="24"/>
+                <w:lang w:bidi="ta-IN"/>
+                <w14:ligatures w14:val="standardContextual"/>
+              </w:rPr>
+              <w:t>4</w:t>
             </w:r>
             <w:r>
               <w:rPr>
@@ -15351,6 +15471,7 @@
               </w:rPr>
               <w:t>[</w:t>
             </w:r>
+            <w:proofErr w:type="gramEnd"/>
             <w:r>
               <w:rPr>
                 <w:rFonts w:ascii="Latha" w:hAnsi="Latha" w:cs="Latha"/>
@@ -16329,7 +16450,19 @@
                 <w:lang w:bidi="ta-IN"/>
                 <w14:ligatures w14:val="standardContextual"/>
               </w:rPr>
-              <w:t>(4</w:t>
+              <w:t>(</w:t>
+            </w:r>
+            <w:proofErr w:type="gramStart"/>
+            <w:r>
+              <w:rPr>
+                <w:rFonts w:ascii="Latha" w:hAnsi="Latha" w:cs="Latha"/>
+                <w:b/>
+                <w:bCs/>
+                <w:szCs w:val="24"/>
+                <w:lang w:bidi="ta-IN"/>
+                <w14:ligatures w14:val="standardContextual"/>
+              </w:rPr>
+              <w:t>4</w:t>
             </w:r>
             <w:r>
               <w:rPr>
@@ -16354,6 +16487,7 @@
               </w:rPr>
               <w:t>[</w:t>
             </w:r>
+            <w:proofErr w:type="gramEnd"/>
             <w:r>
               <w:rPr>
                 <w:rFonts w:ascii="Latha" w:hAnsi="Latha" w:cs="Latha"/>
@@ -17397,6 +17531,7 @@
               <w:lastRenderedPageBreak/>
               <w:t>(</w:t>
             </w:r>
+            <w:proofErr w:type="gramStart"/>
             <w:r>
               <w:rPr>
                 <w:rFonts w:ascii="Latha" w:hAnsi="Latha" w:cs="Latha"/>
@@ -17420,6 +17555,7 @@
               </w:rPr>
               <w:t>)[</w:t>
             </w:r>
+            <w:proofErr w:type="gramEnd"/>
             <w:r>
               <w:rPr>
                 <w:rFonts w:ascii="Latha" w:hAnsi="Latha" w:cs="Latha"/>
@@ -18599,7 +18735,55 @@
                 <w:lang w:bidi="ta-IN"/>
                 <w14:ligatures w14:val="standardContextual"/>
               </w:rPr>
-              <w:t xml:space="preserve"> is udAttam. Error in this document for copying swaram.</w:t>
+              <w:t xml:space="preserve"> is </w:t>
+            </w:r>
+            <w:proofErr w:type="spellStart"/>
+            <w:r>
+              <w:rPr>
+                <w:rFonts w:ascii="Latha" w:hAnsi="Latha" w:cs="Latha"/>
+                <w:b/>
+                <w:bCs/>
+                <w:szCs w:val="24"/>
+                <w:lang w:bidi="ta-IN"/>
+                <w14:ligatures w14:val="standardContextual"/>
+              </w:rPr>
+              <w:t>udAttam</w:t>
+            </w:r>
+            <w:proofErr w:type="spellEnd"/>
+            <w:r>
+              <w:rPr>
+                <w:rFonts w:ascii="Latha" w:hAnsi="Latha" w:cs="Latha"/>
+                <w:b/>
+                <w:bCs/>
+                <w:szCs w:val="24"/>
+                <w:lang w:bidi="ta-IN"/>
+                <w14:ligatures w14:val="standardContextual"/>
+              </w:rPr>
+              <w:t xml:space="preserve">. Error in this document for copying </w:t>
+            </w:r>
+            <w:proofErr w:type="spellStart"/>
+            <w:r>
+              <w:rPr>
+                <w:rFonts w:ascii="Latha" w:hAnsi="Latha" w:cs="Latha"/>
+                <w:b/>
+                <w:bCs/>
+                <w:szCs w:val="24"/>
+                <w:lang w:bidi="ta-IN"/>
+                <w14:ligatures w14:val="standardContextual"/>
+              </w:rPr>
+              <w:t>swaram</w:t>
+            </w:r>
+            <w:proofErr w:type="spellEnd"/>
+            <w:r>
+              <w:rPr>
+                <w:rFonts w:ascii="Latha" w:hAnsi="Latha" w:cs="Latha"/>
+                <w:b/>
+                <w:bCs/>
+                <w:szCs w:val="24"/>
+                <w:lang w:bidi="ta-IN"/>
+                <w14:ligatures w14:val="standardContextual"/>
+              </w:rPr>
+              <w:t>.</w:t>
             </w:r>
           </w:p>
           <w:p>
@@ -18650,6 +18834,7 @@
               </w:rPr>
               <w:t>(</w:t>
             </w:r>
+            <w:proofErr w:type="gramStart"/>
             <w:r>
               <w:rPr>
                 <w:rFonts w:ascii="Latha" w:hAnsi="Latha" w:cs="Latha"/>
@@ -18673,6 +18858,7 @@
               </w:rPr>
               <w:t>)[</w:t>
             </w:r>
+            <w:proofErr w:type="gramEnd"/>
             <w:r>
               <w:rPr>
                 <w:rFonts w:ascii="Latha" w:hAnsi="Latha" w:cs="Latha"/>
@@ -19566,6 +19752,7 @@
               </w:rPr>
               <w:t>(</w:t>
             </w:r>
+            <w:proofErr w:type="gramStart"/>
             <w:r>
               <w:rPr>
                 <w:rFonts w:ascii="Latha" w:hAnsi="Latha" w:cs="Latha"/>
@@ -19589,6 +19776,7 @@
               </w:rPr>
               <w:t>)[</w:t>
             </w:r>
+            <w:proofErr w:type="gramEnd"/>
             <w:r>
               <w:rPr>
                 <w:rFonts w:ascii="Latha" w:hAnsi="Latha" w:cs="Latha"/>
@@ -20489,6 +20677,7 @@
               </w:rPr>
               <w:t>(</w:t>
             </w:r>
+            <w:proofErr w:type="gramStart"/>
             <w:r>
               <w:rPr>
                 <w:rFonts w:ascii="Latha" w:hAnsi="Latha" w:cs="Latha"/>
@@ -20523,6 +20712,7 @@
               </w:rPr>
               <w:t>[</w:t>
             </w:r>
+            <w:proofErr w:type="gramEnd"/>
             <w:r>
               <w:rPr>
                 <w:rFonts w:ascii="Latha" w:hAnsi="Latha" w:cs="Latha"/>
@@ -21331,6 +21521,7 @@
               </w:rPr>
               <w:t>(</w:t>
             </w:r>
+            <w:proofErr w:type="gramStart"/>
             <w:r>
               <w:rPr>
                 <w:rFonts w:ascii="Latha" w:hAnsi="Latha" w:cs="Latha"/>
@@ -21354,6 +21545,7 @@
               </w:rPr>
               <w:t>[</w:t>
             </w:r>
+            <w:proofErr w:type="gramEnd"/>
             <w:r>
               <w:rPr>
                 <w:rFonts w:ascii="Latha" w:hAnsi="Latha" w:cs="Latha"/>
@@ -22192,6 +22384,7 @@
               </w:rPr>
               <w:t>(</w:t>
             </w:r>
+            <w:proofErr w:type="gramStart"/>
             <w:r>
               <w:rPr>
                 <w:rFonts w:ascii="Latha" w:hAnsi="Latha" w:cs="Latha"/>
@@ -22226,6 +22419,7 @@
               </w:rPr>
               <w:t>[</w:t>
             </w:r>
+            <w:proofErr w:type="gramEnd"/>
             <w:r>
               <w:rPr>
                 <w:rFonts w:ascii="Latha" w:hAnsi="Latha" w:cs="Latha"/>
@@ -23050,6 +23244,7 @@
               </w:rPr>
               <w:t>(</w:t>
             </w:r>
+            <w:proofErr w:type="gramStart"/>
             <w:r>
               <w:rPr>
                 <w:rFonts w:ascii="Latha" w:hAnsi="Latha" w:cs="Latha"/>
@@ -23073,6 +23268,7 @@
               </w:rPr>
               <w:t>[</w:t>
             </w:r>
+            <w:proofErr w:type="gramEnd"/>
             <w:r>
               <w:rPr>
                 <w:rFonts w:ascii="Latha" w:hAnsi="Latha" w:cs="Latha"/>
@@ -23964,7 +24160,27 @@
                 <w:lang w:bidi="ta-IN"/>
                 <w14:ligatures w14:val="standardContextual"/>
               </w:rPr>
-              <w:t xml:space="preserve"> – all are anudAttam. Word related error while copying</w:t>
+              <w:t xml:space="preserve"> – all are </w:t>
+            </w:r>
+            <w:proofErr w:type="spellStart"/>
+            <w:r>
+              <w:rPr>
+                <w:rFonts w:ascii="Latha" w:hAnsi="Latha" w:cs="Latha"/>
+                <w:szCs w:val="24"/>
+                <w:lang w:bidi="ta-IN"/>
+                <w14:ligatures w14:val="standardContextual"/>
+              </w:rPr>
+              <w:t>anudAttam</w:t>
+            </w:r>
+            <w:proofErr w:type="spellEnd"/>
+            <w:r>
+              <w:rPr>
+                <w:rFonts w:ascii="Latha" w:hAnsi="Latha" w:cs="Latha"/>
+                <w:szCs w:val="24"/>
+                <w:lang w:bidi="ta-IN"/>
+                <w14:ligatures w14:val="standardContextual"/>
+              </w:rPr>
+              <w:t>. Word related error while copying</w:t>
             </w:r>
           </w:p>
         </w:tc>
@@ -24517,6 +24733,34 @@
         <w:b/>
         <w:bCs/>
       </w:rPr>
+      <w:t>www.</w:t>
+    </w:r>
+    <w:r>
+      <w:rPr>
+        <w:b/>
+        <w:bCs/>
+      </w:rPr>
+      <w:t>v</w:t>
+    </w:r>
+    <w:r>
+      <w:rPr>
+        <w:b/>
+        <w:bCs/>
+      </w:rPr>
+      <w:t>edavms</w:t>
+    </w:r>
+    <w:r>
+      <w:rPr>
+        <w:b/>
+        <w:bCs/>
+      </w:rPr>
+      <w:t>.in</w:t>
+    </w:r>
+    <w:r>
+      <w:rPr>
+        <w:b/>
+        <w:bCs/>
+      </w:rPr>
       <w:tab/>
     </w:r>
     <w:r>
@@ -24531,29 +24775,13 @@
         <w:b/>
         <w:bCs/>
       </w:rPr>
-      <w:tab/>
-      <w:t>v</w:t>
+      <w:t xml:space="preserve">            </w:t>
     </w:r>
     <w:r>
       <w:rPr>
         <w:b/>
         <w:bCs/>
       </w:rPr>
-      <w:t>edavms@gmail.com</w:t>
-    </w:r>
-    <w:r>
-      <w:rPr>
-        <w:b/>
-        <w:bCs/>
-      </w:rPr>
-      <w:tab/>
-    </w:r>
-    <w:r>
-      <w:rPr>
-        <w:b/>
-        <w:bCs/>
-      </w:rPr>
-      <w:tab/>
       <w:t xml:space="preserve"> </w:t>
     </w:r>
     <w:r>

</xml_diff>